<commit_message>
done with 8-th, ended this term of ASSembler
</commit_message>
<xml_diff>
--- a/Отчеты/8 lab/Мусатов_Лабораторная работа №8.docx
+++ b/Отчеты/8 lab/Мусатов_Лабораторная работа №8.docx
@@ -417,6 +417,141 @@
       <w:pPr>
         <w:spacing w:after="0"/>
       </w:pPr>
+      <w:r>
+        <w:lastRenderedPageBreak/>
+        <w:t xml:space="preserve">Вариант </w:t>
+      </w:r>
+      <w:r>
+        <w:t>7818</w:t>
+      </w:r>
+    </w:p>
+    <w:p>
+      <w:pPr>
+        <w:spacing w:after="0"/>
+      </w:pPr>
+      <w:r>
+        <w:rPr>
+          <w:lang w:val="en-US"/>
+        </w:rPr>
+        <w:t>CONST</w:t>
+      </w:r>
+      <w:r>
+        <w:t xml:space="preserve"> = </w:t>
+      </w:r>
+      <w:r>
+        <w:t>450Ch</w:t>
+      </w:r>
+    </w:p>
+    <w:p>
+      <w:pPr>
+        <w:spacing w:after="0"/>
+      </w:pPr>
+      <w:r>
+        <w:t>op1</w:t>
+      </w:r>
+      <w:r>
+        <w:t xml:space="preserve"> =</w:t>
+      </w:r>
+      <w:r>
+        <w:t xml:space="preserve"> </w:t>
+      </w:r>
+      <w:r>
+        <w:t>—</w:t>
+      </w:r>
+    </w:p>
+    <w:p>
+      <w:pPr>
+        <w:spacing w:after="0"/>
+      </w:pPr>
+      <w:r>
+        <w:t>op</w:t>
+      </w:r>
+      <w:r>
+        <w:t>2</w:t>
+      </w:r>
+      <w:r>
+        <w:t xml:space="preserve"> = </w:t>
+      </w:r>
+      <w:r>
+        <w:t>+</w:t>
+      </w:r>
+    </w:p>
+    <w:p>
+      <w:pPr>
+        <w:spacing w:after="0"/>
+        <w:rPr>
+          <w:bCs/>
+        </w:rPr>
+      </w:pPr>
+      <w:r>
+        <w:rPr>
+          <w:bCs/>
+          <w:lang w:val="en-US"/>
+        </w:rPr>
+        <w:t>A</w:t>
+      </w:r>
+      <w:r>
+        <w:rPr>
+          <w:bCs/>
+        </w:rPr>
+        <w:t xml:space="preserve"> = </w:t>
+      </w:r>
+      <w:r>
+        <w:rPr>
+          <w:bCs/>
+        </w:rPr>
+        <w:t>байт</w:t>
+      </w:r>
+      <w:r>
+        <w:rPr>
+          <w:bCs/>
+        </w:rPr>
+        <w:t xml:space="preserve"> </w:t>
+      </w:r>
+      <w:r>
+        <w:rPr>
+          <w:bCs/>
+        </w:rPr>
+        <w:t>со знаком</w:t>
+      </w:r>
+    </w:p>
+    <w:p>
+      <w:pPr>
+        <w:spacing w:after="0"/>
+        <w:rPr>
+          <w:bCs/>
+        </w:rPr>
+      </w:pPr>
+      <w:r>
+        <w:rPr>
+          <w:bCs/>
+          <w:lang w:val="en-US"/>
+        </w:rPr>
+        <w:t>B</w:t>
+      </w:r>
+      <w:r>
+        <w:rPr>
+          <w:bCs/>
+        </w:rPr>
+        <w:t xml:space="preserve"> </w:t>
+      </w:r>
+      <w:r>
+        <w:rPr>
+          <w:bCs/>
+        </w:rPr>
+        <w:t>= байт со знаком</w:t>
+      </w:r>
+    </w:p>
+    <w:p>
+      <w:pPr>
+        <w:spacing w:after="0"/>
+      </w:pPr>
+      <w:r>
+        <w:rPr>
+          <w:bCs/>
+        </w:rPr>
+        <w:t>Надо найти максимум</w:t>
+      </w:r>
     </w:p>
     <w:sectPr>
       <w:pgSz w:w="11906" w:h="16838" w:code="9"/>
@@ -1285,7 +1420,6 @@
   <w:style w:type="character" w:default="1" w:styleId="a0">
     <w:name w:val="Default Paragraph Font"/>
     <w:uiPriority w:val="1"/>
-    <w:semiHidden/>
     <w:unhideWhenUsed/>
   </w:style>
   <w:style w:type="table" w:default="1" w:styleId="a1">

</xml_diff>